<commit_message>
[Add]: Mockup create airline
</commit_message>
<xml_diff>
--- a/Báo Cáo/Mockup/Airline/ST-86.docx
+++ b/Báo Cáo/Mockup/Airline/ST-86.docx
@@ -625,27 +625,29 @@
           <w:sz w:val="26"/>
           <w:szCs w:val="26"/>
         </w:rPr>
+        <w:t>Mockup</w:t>
+      </w:r>
+    </w:p>
+    <w:p>
+      <w:pPr>
+        <w:ind w:left="360"/>
+        <w:rPr>
+          <w:rFonts w:ascii="Times New Roman" w:hAnsi="Times New Roman" w:cs="Times New Roman"/>
+          <w:sz w:val="26"/>
+          <w:szCs w:val="26"/>
+        </w:rPr>
+      </w:pPr>
+      <w:r>
+        <w:rPr>
+          <w:rFonts w:ascii="Times New Roman" w:hAnsi="Times New Roman" w:cs="Times New Roman"/>
+          <w:sz w:val="26"/>
+          <w:szCs w:val="26"/>
+        </w:rPr>
         <w:drawing>
-          <wp:anchor distT="0" distB="0" distL="114300" distR="114300" simplePos="0" relativeHeight="251659264" behindDoc="1" locked="0" layoutInCell="1" allowOverlap="1" wp14:anchorId="7F8FB4C2" wp14:editId="3368A6BC">
-            <wp:simplePos x="0" y="0"/>
-            <wp:positionH relativeFrom="column">
-              <wp:posOffset>-83820</wp:posOffset>
-            </wp:positionH>
-            <wp:positionV relativeFrom="paragraph">
-              <wp:posOffset>314960</wp:posOffset>
-            </wp:positionV>
-            <wp:extent cx="6377940" cy="3792855"/>
-            <wp:effectExtent l="0" t="0" r="3810" b="0"/>
-            <wp:wrapTight wrapText="bothSides">
-              <wp:wrapPolygon edited="0">
-                <wp:start x="0" y="0"/>
-                <wp:lineTo x="0" y="21481"/>
-                <wp:lineTo x="21548" y="21481"/>
-                <wp:lineTo x="21548" y="0"/>
-                <wp:lineTo x="0" y="0"/>
-              </wp:wrapPolygon>
-            </wp:wrapTight>
-            <wp:docPr id="3" name="Picture 3"/>
+          <wp:inline distT="0" distB="0" distL="0" distR="0" wp14:anchorId="0887B19F" wp14:editId="6061176D">
+            <wp:extent cx="5943600" cy="3529965"/>
+            <wp:effectExtent l="0" t="0" r="0" b="0"/>
+            <wp:docPr id="2" name="Picture 2"/>
             <wp:cNvGraphicFramePr>
               <a:graphicFrameLocks xmlns:a="http://schemas.openxmlformats.org/drawingml/2006/main" noChangeAspect="1"/>
             </wp:cNvGraphicFramePr>
@@ -657,13 +659,7 @@
                     <pic:cNvPicPr/>
                   </pic:nvPicPr>
                   <pic:blipFill>
-                    <a:blip r:embed="rId7">
-                      <a:extLst>
-                        <a:ext uri="{28A0092B-C50C-407E-A947-70E740481C1C}">
-                          <a14:useLocalDpi xmlns:a14="http://schemas.microsoft.com/office/drawing/2010/main" val="0"/>
-                        </a:ext>
-                      </a:extLst>
-                    </a:blip>
+                    <a:blip r:embed="rId7"/>
                     <a:stretch>
                       <a:fillRect/>
                     </a:stretch>
@@ -671,7 +667,7 @@
                   <pic:spPr>
                     <a:xfrm>
                       <a:off x="0" y="0"/>
-                      <a:ext cx="6377940" cy="3792855"/>
+                      <a:ext cx="5943600" cy="3529965"/>
                     </a:xfrm>
                     <a:prstGeom prst="rect">
                       <a:avLst/>
@@ -680,35 +676,9 @@
                 </pic:pic>
               </a:graphicData>
             </a:graphic>
-            <wp14:sizeRelH relativeFrom="margin">
-              <wp14:pctWidth>0</wp14:pctWidth>
-            </wp14:sizeRelH>
-            <wp14:sizeRelV relativeFrom="margin">
-              <wp14:pctHeight>0</wp14:pctHeight>
-            </wp14:sizeRelV>
-          </wp:anchor>
+          </wp:inline>
         </w:drawing>
       </w:r>
-      <w:r>
-        <w:rPr>
-          <w:rFonts w:ascii="Times New Roman" w:hAnsi="Times New Roman" w:cs="Times New Roman"/>
-          <w:b/>
-          <w:bCs/>
-          <w:sz w:val="26"/>
-          <w:szCs w:val="26"/>
-        </w:rPr>
-        <w:t>Mockup</w:t>
-      </w:r>
-    </w:p>
-    <w:p>
-      <w:pPr>
-        <w:ind w:left="360"/>
-        <w:rPr>
-          <w:rFonts w:ascii="Times New Roman" w:hAnsi="Times New Roman" w:cs="Times New Roman"/>
-          <w:sz w:val="26"/>
-          <w:szCs w:val="26"/>
-        </w:rPr>
-      </w:pPr>
     </w:p>
     <w:p>
       <w:pPr>
@@ -807,6 +777,40 @@
         <w:ind w:left="360"/>
         <w:rPr>
           <w:rFonts w:ascii="Times New Roman" w:hAnsi="Times New Roman" w:cs="Times New Roman"/>
+          <w:sz w:val="26"/>
+          <w:szCs w:val="26"/>
+        </w:rPr>
+      </w:pPr>
+      <w:r>
+        <w:rPr>
+          <w:rFonts w:ascii="Times New Roman" w:hAnsi="Times New Roman" w:cs="Times New Roman"/>
+          <w:sz w:val="26"/>
+          <w:szCs w:val="26"/>
+        </w:rPr>
+        <w:t xml:space="preserve">(3) </w:t>
+      </w:r>
+      <w:r>
+        <w:rPr>
+          <w:rFonts w:ascii="Times New Roman" w:hAnsi="Times New Roman" w:cs="Times New Roman"/>
+          <w:sz w:val="26"/>
+          <w:szCs w:val="26"/>
+        </w:rPr>
+        <w:t>Nhập nội dung mô tả về hãng hàng không</w:t>
+      </w:r>
+      <w:r>
+        <w:rPr>
+          <w:rFonts w:ascii="Times New Roman" w:hAnsi="Times New Roman" w:cs="Times New Roman"/>
+          <w:sz w:val="26"/>
+          <w:szCs w:val="26"/>
+        </w:rPr>
+        <w:t xml:space="preserve"> </w:t>
+      </w:r>
+    </w:p>
+    <w:p>
+      <w:pPr>
+        <w:ind w:left="360"/>
+        <w:rPr>
+          <w:rFonts w:ascii="Times New Roman" w:hAnsi="Times New Roman" w:cs="Times New Roman"/>
           <w:b/>
           <w:bCs/>
           <w:sz w:val="26"/>
@@ -819,23 +823,7 @@
           <w:sz w:val="26"/>
           <w:szCs w:val="26"/>
         </w:rPr>
-        <w:t xml:space="preserve">(3) </w:t>
-      </w:r>
-      <w:r>
-        <w:rPr>
-          <w:rFonts w:ascii="Times New Roman" w:hAnsi="Times New Roman" w:cs="Times New Roman"/>
-          <w:sz w:val="26"/>
-          <w:szCs w:val="26"/>
-        </w:rPr>
-        <w:t>Nhập nội dung mô tả về hãng hàng không</w:t>
-      </w:r>
-      <w:r>
-        <w:rPr>
-          <w:rFonts w:ascii="Times New Roman" w:hAnsi="Times New Roman" w:cs="Times New Roman"/>
-          <w:sz w:val="26"/>
-          <w:szCs w:val="26"/>
-        </w:rPr>
-        <w:t xml:space="preserve"> </w:t>
+        <w:t>Sau đó ấn (4) để lưu, ngược lại ấn (5) để hủy</w:t>
       </w:r>
     </w:p>
     <w:sectPr>

</xml_diff>

<commit_message>
[Modified]: Mockup add airline 2
</commit_message>
<xml_diff>
--- a/Báo Cáo/Mockup/Airline/ST-86.docx
+++ b/Báo Cáo/Mockup/Airline/ST-86.docx
@@ -401,7 +401,7 @@
     </w:p>
     <w:p>
       <w:pPr>
-        <w:pStyle w:val="ListParagraph"/>
+        <w:pStyle w:val="oancuaDanhsach"/>
         <w:numPr>
           <w:ilvl w:val="0"/>
           <w:numId w:val="1"/>
@@ -423,7 +423,7 @@
     </w:p>
     <w:p>
       <w:pPr>
-        <w:pStyle w:val="ListParagraph"/>
+        <w:pStyle w:val="oancuaDanhsach"/>
         <w:numPr>
           <w:ilvl w:val="0"/>
           <w:numId w:val="1"/>
@@ -453,7 +453,7 @@
     </w:p>
     <w:p>
       <w:pPr>
-        <w:pStyle w:val="ListParagraph"/>
+        <w:pStyle w:val="oancuaDanhsach"/>
         <w:numPr>
           <w:ilvl w:val="0"/>
           <w:numId w:val="1"/>
@@ -475,7 +475,7 @@
     </w:p>
     <w:p>
       <w:pPr>
-        <w:pStyle w:val="ListParagraph"/>
+        <w:pStyle w:val="oancuaDanhsach"/>
         <w:numPr>
           <w:ilvl w:val="0"/>
           <w:numId w:val="1"/>
@@ -497,7 +497,7 @@
     </w:p>
     <w:p>
       <w:pPr>
-        <w:pStyle w:val="ListParagraph"/>
+        <w:pStyle w:val="oancuaDanhsach"/>
         <w:numPr>
           <w:ilvl w:val="0"/>
           <w:numId w:val="1"/>
@@ -520,7 +520,7 @@
     </w:p>
     <w:p>
       <w:pPr>
-        <w:pStyle w:val="ListParagraph"/>
+        <w:pStyle w:val="oancuaDanhsach"/>
         <w:numPr>
           <w:ilvl w:val="0"/>
           <w:numId w:val="1"/>
@@ -542,7 +542,7 @@
     </w:p>
     <w:p>
       <w:pPr>
-        <w:pStyle w:val="ListParagraph"/>
+        <w:pStyle w:val="oancuaDanhsach"/>
         <w:numPr>
           <w:ilvl w:val="0"/>
           <w:numId w:val="1"/>
@@ -564,7 +564,7 @@
     </w:p>
     <w:p>
       <w:pPr>
-        <w:pStyle w:val="ListParagraph"/>
+        <w:pStyle w:val="oancuaDanhsach"/>
         <w:numPr>
           <w:ilvl w:val="0"/>
           <w:numId w:val="1"/>
@@ -586,7 +586,7 @@
     </w:p>
     <w:p>
       <w:pPr>
-        <w:pStyle w:val="ListParagraph"/>
+        <w:pStyle w:val="oancuaDanhsach"/>
         <w:numPr>
           <w:ilvl w:val="0"/>
           <w:numId w:val="1"/>
@@ -640,14 +640,15 @@
       <w:r>
         <w:rPr>
           <w:rFonts w:ascii="Times New Roman" w:hAnsi="Times New Roman" w:cs="Times New Roman"/>
+          <w:noProof/>
           <w:sz w:val="26"/>
           <w:szCs w:val="26"/>
         </w:rPr>
         <w:drawing>
-          <wp:inline distT="0" distB="0" distL="0" distR="0" wp14:anchorId="0887B19F" wp14:editId="6061176D">
-            <wp:extent cx="5943600" cy="3529965"/>
-            <wp:effectExtent l="0" t="0" r="0" b="0"/>
-            <wp:docPr id="2" name="Picture 2"/>
+          <wp:inline distT="0" distB="0" distL="0" distR="0" wp14:anchorId="6783CC76" wp14:editId="1A3C75E2">
+            <wp:extent cx="5943600" cy="4949825"/>
+            <wp:effectExtent l="0" t="0" r="0" b="3175"/>
+            <wp:docPr id="3" name="Hình ảnh 3"/>
             <wp:cNvGraphicFramePr>
               <a:graphicFrameLocks xmlns:a="http://schemas.openxmlformats.org/drawingml/2006/main" noChangeAspect="1"/>
             </wp:cNvGraphicFramePr>
@@ -655,11 +656,17 @@
               <a:graphicData uri="http://schemas.openxmlformats.org/drawingml/2006/picture">
                 <pic:pic xmlns:pic="http://schemas.openxmlformats.org/drawingml/2006/picture">
                   <pic:nvPicPr>
-                    <pic:cNvPr id="1" name=""/>
+                    <pic:cNvPr id="3" name="Hình ảnh 3"/>
                     <pic:cNvPicPr/>
                   </pic:nvPicPr>
                   <pic:blipFill>
-                    <a:blip r:embed="rId7"/>
+                    <a:blip r:embed="rId7">
+                      <a:extLst>
+                        <a:ext uri="{28A0092B-C50C-407E-A947-70E740481C1C}">
+                          <a14:useLocalDpi xmlns:a14="http://schemas.microsoft.com/office/drawing/2010/main" val="0"/>
+                        </a:ext>
+                      </a:extLst>
+                    </a:blip>
                     <a:stretch>
                       <a:fillRect/>
                     </a:stretch>
@@ -667,7 +674,7 @@
                   <pic:spPr>
                     <a:xfrm>
                       <a:off x="0" y="0"/>
-                      <a:ext cx="5943600" cy="3529965"/>
+                      <a:ext cx="5943600" cy="4949825"/>
                     </a:xfrm>
                     <a:prstGeom prst="rect">
                       <a:avLst/>
@@ -700,7 +707,7 @@
     </w:p>
     <w:p>
       <w:pPr>
-        <w:pStyle w:val="ListParagraph"/>
+        <w:pStyle w:val="oancuaDanhsach"/>
         <w:numPr>
           <w:ilvl w:val="0"/>
           <w:numId w:val="2"/>
@@ -761,6 +768,7 @@
           <w:sz w:val="26"/>
           <w:szCs w:val="26"/>
         </w:rPr>
+        <w:lastRenderedPageBreak/>
         <w:t xml:space="preserve">(2) </w:t>
       </w:r>
       <w:r>
@@ -787,7 +795,75 @@
           <w:sz w:val="26"/>
           <w:szCs w:val="26"/>
         </w:rPr>
-        <w:t xml:space="preserve">(3) </w:t>
+        <w:t xml:space="preserve">(2) </w:t>
+      </w:r>
+      <w:r>
+        <w:rPr>
+          <w:rFonts w:ascii="Times New Roman" w:hAnsi="Times New Roman" w:cs="Times New Roman"/>
+          <w:sz w:val="26"/>
+          <w:szCs w:val="26"/>
+        </w:rPr>
+        <w:t>Chọn loại hãng (Ký kết hợp đồng, của công ty)</w:t>
+      </w:r>
+    </w:p>
+    <w:p>
+      <w:pPr>
+        <w:ind w:left="360"/>
+        <w:rPr>
+          <w:rFonts w:ascii="Times New Roman" w:hAnsi="Times New Roman" w:cs="Times New Roman"/>
+          <w:sz w:val="26"/>
+          <w:szCs w:val="26"/>
+        </w:rPr>
+      </w:pPr>
+      <w:r>
+        <w:rPr>
+          <w:rFonts w:ascii="Times New Roman" w:hAnsi="Times New Roman" w:cs="Times New Roman"/>
+          <w:sz w:val="26"/>
+          <w:szCs w:val="26"/>
+        </w:rPr>
+        <w:t xml:space="preserve">(2) </w:t>
+      </w:r>
+      <w:r>
+        <w:rPr>
+          <w:rFonts w:ascii="Times New Roman" w:hAnsi="Times New Roman" w:cs="Times New Roman"/>
+          <w:sz w:val="26"/>
+          <w:szCs w:val="26"/>
+        </w:rPr>
+        <w:t>Chọn ngày bán cho hãng</w:t>
+      </w:r>
+    </w:p>
+    <w:p>
+      <w:pPr>
+        <w:ind w:left="360"/>
+        <w:rPr>
+          <w:rFonts w:ascii="Times New Roman" w:hAnsi="Times New Roman" w:cs="Times New Roman"/>
+          <w:sz w:val="26"/>
+          <w:szCs w:val="26"/>
+        </w:rPr>
+      </w:pPr>
+      <w:r>
+        <w:rPr>
+          <w:rFonts w:ascii="Times New Roman" w:hAnsi="Times New Roman" w:cs="Times New Roman"/>
+          <w:sz w:val="26"/>
+          <w:szCs w:val="26"/>
+        </w:rPr>
+        <w:t>(</w:t>
+      </w:r>
+      <w:r>
+        <w:rPr>
+          <w:rFonts w:ascii="Times New Roman" w:hAnsi="Times New Roman" w:cs="Times New Roman"/>
+          <w:sz w:val="26"/>
+          <w:szCs w:val="26"/>
+        </w:rPr>
+        <w:t>5</w:t>
+      </w:r>
+      <w:r>
+        <w:rPr>
+          <w:rFonts w:ascii="Times New Roman" w:hAnsi="Times New Roman" w:cs="Times New Roman"/>
+          <w:sz w:val="26"/>
+          <w:szCs w:val="26"/>
+        </w:rPr>
+        <w:t xml:space="preserve">) </w:t>
       </w:r>
       <w:r>
         <w:rPr>
@@ -823,7 +899,39 @@
           <w:sz w:val="26"/>
           <w:szCs w:val="26"/>
         </w:rPr>
-        <w:t>Sau đó ấn (4) để lưu, ngược lại ấn (5) để hủy</w:t>
+        <w:t>Sau đó ấn (</w:t>
+      </w:r>
+      <w:r>
+        <w:rPr>
+          <w:rFonts w:ascii="Times New Roman" w:hAnsi="Times New Roman" w:cs="Times New Roman"/>
+          <w:sz w:val="26"/>
+          <w:szCs w:val="26"/>
+        </w:rPr>
+        <w:t>6</w:t>
+      </w:r>
+      <w:r>
+        <w:rPr>
+          <w:rFonts w:ascii="Times New Roman" w:hAnsi="Times New Roman" w:cs="Times New Roman"/>
+          <w:sz w:val="26"/>
+          <w:szCs w:val="26"/>
+        </w:rPr>
+        <w:t>) để lưu, ngược lại ấn (</w:t>
+      </w:r>
+      <w:r>
+        <w:rPr>
+          <w:rFonts w:ascii="Times New Roman" w:hAnsi="Times New Roman" w:cs="Times New Roman"/>
+          <w:sz w:val="26"/>
+          <w:szCs w:val="26"/>
+        </w:rPr>
+        <w:t>7</w:t>
+      </w:r>
+      <w:r>
+        <w:rPr>
+          <w:rFonts w:ascii="Times New Roman" w:hAnsi="Times New Roman" w:cs="Times New Roman"/>
+          <w:sz w:val="26"/>
+          <w:szCs w:val="26"/>
+        </w:rPr>
+        <w:t>) để hủy</w:t>
       </w:r>
     </w:p>
     <w:sectPr>
@@ -1467,17 +1575,17 @@
     <w:lsdException w:name="Unresolved Mention" w:semiHidden="1" w:unhideWhenUsed="1"/>
     <w:lsdException w:name="Smart Link" w:semiHidden="1" w:unhideWhenUsed="1"/>
   </w:latentStyles>
-  <w:style w:type="paragraph" w:default="1" w:styleId="Normal">
+  <w:style w:type="paragraph" w:default="1" w:styleId="Binhthng">
     <w:name w:val="Normal"/>
     <w:qFormat/>
   </w:style>
-  <w:style w:type="character" w:default="1" w:styleId="DefaultParagraphFont">
+  <w:style w:type="character" w:default="1" w:styleId="Phngmcinhcuaoanvn">
     <w:name w:val="Default Paragraph Font"/>
     <w:uiPriority w:val="1"/>
     <w:semiHidden/>
     <w:unhideWhenUsed/>
   </w:style>
-  <w:style w:type="table" w:default="1" w:styleId="TableNormal">
+  <w:style w:type="table" w:default="1" w:styleId="BangThngthng">
     <w:name w:val="Normal Table"/>
     <w:uiPriority w:val="99"/>
     <w:semiHidden/>
@@ -1492,15 +1600,15 @@
       </w:tblCellMar>
     </w:tblPr>
   </w:style>
-  <w:style w:type="numbering" w:default="1" w:styleId="NoList">
+  <w:style w:type="numbering" w:default="1" w:styleId="Khngco">
     <w:name w:val="No List"/>
     <w:uiPriority w:val="99"/>
     <w:semiHidden/>
     <w:unhideWhenUsed/>
   </w:style>
-  <w:style w:type="paragraph" w:styleId="ListParagraph">
+  <w:style w:type="paragraph" w:styleId="oancuaDanhsach">
     <w:name w:val="List Paragraph"/>
-    <w:basedOn w:val="Normal"/>
+    <w:basedOn w:val="Binhthng"/>
     <w:uiPriority w:val="34"/>
     <w:qFormat/>
     <w:rsid w:val="00F86463"/>

</xml_diff>

<commit_message>
[Modified]: Mockup add & update Airline
</commit_message>
<xml_diff>
--- a/Báo Cáo/Mockup/Airline/ST-86.docx
+++ b/Báo Cáo/Mockup/Airline/ST-86.docx
@@ -645,10 +645,10 @@
           <w:szCs w:val="26"/>
         </w:rPr>
         <w:drawing>
-          <wp:inline distT="0" distB="0" distL="0" distR="0" wp14:anchorId="6783CC76" wp14:editId="1A3C75E2">
+          <wp:inline distT="0" distB="0" distL="0" distR="0" wp14:anchorId="58D8E372" wp14:editId="27BA7AC3">
             <wp:extent cx="5943600" cy="4949825"/>
             <wp:effectExtent l="0" t="0" r="0" b="3175"/>
-            <wp:docPr id="3" name="Hình ảnh 3"/>
+            <wp:docPr id="2" name="Hình ảnh 2"/>
             <wp:cNvGraphicFramePr>
               <a:graphicFrameLocks xmlns:a="http://schemas.openxmlformats.org/drawingml/2006/main" noChangeAspect="1"/>
             </wp:cNvGraphicFramePr>
@@ -656,7 +656,7 @@
               <a:graphicData uri="http://schemas.openxmlformats.org/drawingml/2006/picture">
                 <pic:pic xmlns:pic="http://schemas.openxmlformats.org/drawingml/2006/picture">
                   <pic:nvPicPr>
-                    <pic:cNvPr id="3" name="Hình ảnh 3"/>
+                    <pic:cNvPr id="2" name="Hình ảnh 2"/>
                     <pic:cNvPicPr/>
                   </pic:nvPicPr>
                   <pic:blipFill>
@@ -795,7 +795,23 @@
           <w:sz w:val="26"/>
           <w:szCs w:val="26"/>
         </w:rPr>
-        <w:t xml:space="preserve">(2) </w:t>
+        <w:t>(</w:t>
+      </w:r>
+      <w:r>
+        <w:rPr>
+          <w:rFonts w:ascii="Times New Roman" w:hAnsi="Times New Roman" w:cs="Times New Roman"/>
+          <w:sz w:val="26"/>
+          <w:szCs w:val="26"/>
+        </w:rPr>
+        <w:t>3</w:t>
+      </w:r>
+      <w:r>
+        <w:rPr>
+          <w:rFonts w:ascii="Times New Roman" w:hAnsi="Times New Roman" w:cs="Times New Roman"/>
+          <w:sz w:val="26"/>
+          <w:szCs w:val="26"/>
+        </w:rPr>
+        <w:t xml:space="preserve">) </w:t>
       </w:r>
       <w:r>
         <w:rPr>
@@ -821,7 +837,23 @@
           <w:sz w:val="26"/>
           <w:szCs w:val="26"/>
         </w:rPr>
-        <w:t xml:space="preserve">(2) </w:t>
+        <w:t>(</w:t>
+      </w:r>
+      <w:r>
+        <w:rPr>
+          <w:rFonts w:ascii="Times New Roman" w:hAnsi="Times New Roman" w:cs="Times New Roman"/>
+          <w:sz w:val="26"/>
+          <w:szCs w:val="26"/>
+        </w:rPr>
+        <w:t>4</w:t>
+      </w:r>
+      <w:r>
+        <w:rPr>
+          <w:rFonts w:ascii="Times New Roman" w:hAnsi="Times New Roman" w:cs="Times New Roman"/>
+          <w:sz w:val="26"/>
+          <w:szCs w:val="26"/>
+        </w:rPr>
+        <w:t xml:space="preserve">) </w:t>
       </w:r>
       <w:r>
         <w:rPr>

</xml_diff>